<commit_message>
updated the reference section
</commit_message>
<xml_diff>
--- a/Project1/report.docx
+++ b/Project1/report.docx
@@ -778,21 +778,7 @@
           <w:rFonts w:ascii="Times New Roman" w:hAnsi="Times New Roman" w:cs="Times New Roman"/>
           <w:color w:val="242424"/>
         </w:rPr>
-        <w:t xml:space="preserve"> testing error gradually </w:t>
-      </w:r>
-      <w:r>
-        <w:rPr>
-          <w:rFonts w:ascii="Times New Roman" w:hAnsi="Times New Roman" w:cs="Times New Roman"/>
-          <w:color w:val="242424"/>
-        </w:rPr>
-        <w:t>decrease</w:t>
-      </w:r>
-      <w:r>
-        <w:rPr>
-          <w:rFonts w:ascii="Times New Roman" w:hAnsi="Times New Roman" w:cs="Times New Roman"/>
-          <w:color w:val="242424"/>
-        </w:rPr>
-        <w:t>s until they both reach a plateau. And the difference between tra</w:t>
+        <w:t xml:space="preserve"> testing error gradually decreases until they both reach a plateau. And the difference between tra</w:t>
       </w:r>
       <w:r>
         <w:rPr>
@@ -1021,6 +1007,7 @@
             <w:r>
               <w:rPr>
                 <w:rFonts w:ascii="Times New Roman" w:hAnsi="Times New Roman" w:cs="Times New Roman"/>
+                <w:noProof/>
                 <w:color w:val="242424"/>
               </w:rPr>
               <w:drawing>
@@ -1096,6 +1083,7 @@
             <w:r>
               <w:rPr>
                 <w:rFonts w:ascii="Times New Roman" w:hAnsi="Times New Roman" w:cs="Times New Roman"/>
+                <w:noProof/>
                 <w:color w:val="242424"/>
               </w:rPr>
               <w:drawing>
@@ -1166,14 +1154,27 @@
       <w:r>
         <w:t xml:space="preserve">Figure </w:t>
       </w:r>
-      <w:fldSimple w:instr=" SEQ Figure \* ARABIC ">
-        <w:r>
-          <w:rPr>
-            <w:noProof/>
-          </w:rPr>
-          <w:t>1</w:t>
-        </w:r>
-      </w:fldSimple>
+      <w:r>
+        <w:fldChar w:fldCharType="begin"/>
+      </w:r>
+      <w:r>
+        <w:instrText xml:space="preserve"> SEQ Figure \* ARABIC </w:instrText>
+      </w:r>
+      <w:r>
+        <w:fldChar w:fldCharType="separate"/>
+      </w:r>
+      <w:r>
+        <w:rPr>
+          <w:noProof/>
+        </w:rPr>
+        <w:t>1</w:t>
+      </w:r>
+      <w:r>
+        <w:rPr>
+          <w:noProof/>
+        </w:rPr>
+        <w:fldChar w:fldCharType="end"/>
+      </w:r>
       <w:bookmarkEnd w:id="0"/>
       <w:r>
         <w:t xml:space="preserve">: </w:t>
@@ -1378,6 +1379,9 @@
         <w:jc w:val="center"/>
       </w:pPr>
       <w:r>
+        <w:rPr>
+          <w:noProof/>
+        </w:rPr>
         <w:drawing>
           <wp:inline distT="0" distB="0" distL="0" distR="0" wp14:anchorId="52FFE8BF" wp14:editId="587EB5F1">
             <wp:extent cx="2197630" cy="1771017"/>
@@ -1423,14 +1427,27 @@
       <w:r>
         <w:t xml:space="preserve">Figure </w:t>
       </w:r>
-      <w:fldSimple w:instr=" SEQ Figure \* ARABIC ">
-        <w:r>
-          <w:rPr>
-            <w:noProof/>
-          </w:rPr>
-          <w:t>2</w:t>
-        </w:r>
-      </w:fldSimple>
+      <w:r>
+        <w:fldChar w:fldCharType="begin"/>
+      </w:r>
+      <w:r>
+        <w:instrText xml:space="preserve"> SEQ Figure \* ARABIC </w:instrText>
+      </w:r>
+      <w:r>
+        <w:fldChar w:fldCharType="separate"/>
+      </w:r>
+      <w:r>
+        <w:rPr>
+          <w:noProof/>
+        </w:rPr>
+        <w:t>2</w:t>
+      </w:r>
+      <w:r>
+        <w:rPr>
+          <w:noProof/>
+        </w:rPr>
+        <w:fldChar w:fldCharType="end"/>
+      </w:r>
       <w:r>
         <w:t xml:space="preserve">: </w:t>
       </w:r>
@@ -1531,23 +1548,7 @@
           <w:rFonts w:ascii="Times New Roman" w:hAnsi="Times New Roman" w:cs="Times New Roman"/>
           <w:color w:val="242424"/>
         </w:rPr>
-        <w:t xml:space="preserve">6 the model has proper trade off between bias and </w:t>
-      </w:r>
-      <w:proofErr w:type="spellStart"/>
-      <w:r>
-        <w:rPr>
-          <w:rFonts w:ascii="Times New Roman" w:hAnsi="Times New Roman" w:cs="Times New Roman"/>
-          <w:color w:val="242424"/>
-        </w:rPr>
-        <w:t>varience</w:t>
-      </w:r>
-      <w:proofErr w:type="spellEnd"/>
-      <w:r>
-        <w:rPr>
-          <w:rFonts w:ascii="Times New Roman" w:hAnsi="Times New Roman" w:cs="Times New Roman"/>
-          <w:color w:val="242424"/>
-        </w:rPr>
-        <w:t>.</w:t>
+        <w:t>6 the model has proper trade off between bias and varience.</w:t>
       </w:r>
     </w:p>
     <w:p>
@@ -1651,10 +1652,156 @@
           <w:rFonts w:ascii="Times New Roman" w:hAnsi="Times New Roman" w:cs="Times New Roman"/>
           <w:color w:val="242424"/>
         </w:rPr>
-        <w:t xml:space="preserve"> deviations away from the mean so it seems reasonable enough. ( Really didn’t understand the question properly.)</w:t>
+        <w:t xml:space="preserve"> deviations away from the mean s</w:t>
+      </w:r>
+      <w:r>
+        <w:rPr>
+          <w:rFonts w:ascii="Times New Roman" w:hAnsi="Times New Roman" w:cs="Times New Roman"/>
+          <w:color w:val="242424"/>
+        </w:rPr>
+        <w:t>o it seems reasonable enough. (D</w:t>
       </w:r>
       <w:bookmarkStart w:id="1" w:name="_GoBack"/>
       <w:bookmarkEnd w:id="1"/>
+      <w:r>
+        <w:rPr>
+          <w:rFonts w:ascii="Times New Roman" w:hAnsi="Times New Roman" w:cs="Times New Roman"/>
+          <w:color w:val="242424"/>
+        </w:rPr>
+        <w:t>idn’t understand the question properly.)</w:t>
+      </w:r>
+    </w:p>
+    <w:p>
+      <w:pPr>
+        <w:rPr>
+          <w:rFonts w:ascii="Times New Roman" w:hAnsi="Times New Roman" w:cs="Times New Roman"/>
+          <w:color w:val="242424"/>
+        </w:rPr>
+      </w:pPr>
+    </w:p>
+    <w:p>
+      <w:pPr>
+        <w:rPr>
+          <w:rFonts w:ascii="Times New Roman" w:hAnsi="Times New Roman" w:cs="Times New Roman"/>
+          <w:color w:val="242424"/>
+        </w:rPr>
+      </w:pPr>
+      <w:r>
+        <w:rPr>
+          <w:rFonts w:ascii="Times New Roman" w:hAnsi="Times New Roman" w:cs="Times New Roman"/>
+          <w:color w:val="242424"/>
+        </w:rPr>
+        <w:t>References:</w:t>
+      </w:r>
+    </w:p>
+    <w:p>
+      <w:pPr>
+        <w:rPr>
+          <w:rFonts w:ascii="Times New Roman" w:hAnsi="Times New Roman" w:cs="Times New Roman"/>
+          <w:color w:val="242424"/>
+        </w:rPr>
+      </w:pPr>
+    </w:p>
+    <w:p>
+      <w:pPr>
+        <w:pStyle w:val="ListParagraph"/>
+        <w:numPr>
+          <w:ilvl w:val="0"/>
+          <w:numId w:val="5"/>
+        </w:numPr>
+        <w:rPr>
+          <w:rFonts w:ascii="Times New Roman" w:hAnsi="Times New Roman" w:cs="Times New Roman"/>
+          <w:color w:val="242424"/>
+        </w:rPr>
+      </w:pPr>
+      <w:hyperlink r:id="rId9" w:history="1">
+        <w:r>
+          <w:rPr>
+            <w:rStyle w:val="Hyperlink"/>
+            <w:rFonts w:ascii="Times New Roman" w:hAnsi="Times New Roman" w:cs="Times New Roman"/>
+          </w:rPr>
+          <w:t>http://scikit-learn.org/stable/documentation.html</w:t>
+        </w:r>
+      </w:hyperlink>
+    </w:p>
+    <w:p>
+      <w:pPr>
+        <w:pStyle w:val="ListParagraph"/>
+        <w:numPr>
+          <w:ilvl w:val="0"/>
+          <w:numId w:val="5"/>
+        </w:numPr>
+        <w:rPr>
+          <w:rFonts w:ascii="Times New Roman" w:hAnsi="Times New Roman" w:cs="Times New Roman"/>
+          <w:color w:val="242424"/>
+        </w:rPr>
+      </w:pPr>
+      <w:hyperlink r:id="rId10" w:history="1">
+        <w:r>
+          <w:rPr>
+            <w:rStyle w:val="Hyperlink"/>
+            <w:rFonts w:ascii="Times New Roman" w:hAnsi="Times New Roman" w:cs="Times New Roman"/>
+          </w:rPr>
+          <w:t>http://datascience.stackexchange.com/questions/361/when-is-a-model-underfitted</w:t>
+        </w:r>
+      </w:hyperlink>
+    </w:p>
+    <w:p>
+      <w:pPr>
+        <w:pStyle w:val="ListParagraph"/>
+        <w:numPr>
+          <w:ilvl w:val="0"/>
+          <w:numId w:val="5"/>
+        </w:numPr>
+        <w:rPr>
+          <w:rFonts w:ascii="Times New Roman" w:hAnsi="Times New Roman" w:cs="Times New Roman"/>
+          <w:color w:val="242424"/>
+        </w:rPr>
+      </w:pPr>
+      <w:r>
+        <w:rPr>
+          <w:rFonts w:ascii="Times New Roman" w:hAnsi="Times New Roman" w:cs="Times New Roman"/>
+          <w:color w:val="242424"/>
+        </w:rPr>
+        <w:t>Udacity Machine Learning Nano Degree Course content</w:t>
+      </w:r>
+    </w:p>
+    <w:p>
+      <w:pPr>
+        <w:pStyle w:val="ListParagraph"/>
+        <w:numPr>
+          <w:ilvl w:val="0"/>
+          <w:numId w:val="5"/>
+        </w:numPr>
+        <w:rPr>
+          <w:rFonts w:ascii="Times New Roman" w:hAnsi="Times New Roman" w:cs="Times New Roman"/>
+          <w:color w:val="242424"/>
+        </w:rPr>
+      </w:pPr>
+      <w:r>
+        <w:rPr>
+          <w:rFonts w:ascii="Times New Roman" w:hAnsi="Times New Roman" w:cs="Times New Roman"/>
+          <w:color w:val="242424"/>
+        </w:rPr>
+        <w:t xml:space="preserve">Udacity Introduction to Machine Learning by Sabastian Thrun </w:t>
+      </w:r>
+      <w:hyperlink r:id="rId11" w:history="1">
+        <w:r>
+          <w:rPr>
+            <w:rStyle w:val="Hyperlink"/>
+            <w:rFonts w:ascii="Times New Roman" w:hAnsi="Times New Roman" w:cs="Times New Roman"/>
+          </w:rPr>
+          <w:t>https://www.udacity.com/course/intro-to-machine-learning--ud120</w:t>
+        </w:r>
+      </w:hyperlink>
+    </w:p>
+    <w:p>
+      <w:pPr>
+        <w:rPr>
+          <w:rFonts w:ascii="Times New Roman" w:hAnsi="Times New Roman" w:cs="Times New Roman"/>
+          <w:color w:val="242424"/>
+        </w:rPr>
+      </w:pPr>
     </w:p>
     <w:sectPr>
       <w:pgSz w:w="12240" w:h="15840"/>
@@ -1669,6 +1816,92 @@
 <file path=word/numbering.xml><?xml version="1.0" encoding="utf-8"?>
 <w:numbering xmlns:wpc="http://schemas.microsoft.com/office/word/2010/wordprocessingCanvas" xmlns:mo="http://schemas.microsoft.com/office/mac/office/2008/main" xmlns:mc="http://schemas.openxmlformats.org/markup-compatibility/2006" xmlns:mv="urn:schemas-microsoft-com:mac:vml" xmlns:o="urn:schemas-microsoft-com:office:office" xmlns:r="http://schemas.openxmlformats.org/officeDocument/2006/relationships" xmlns:m="http://schemas.openxmlformats.org/officeDocument/2006/math" xmlns:v="urn:schemas-microsoft-com:vml" xmlns:wp14="http://schemas.microsoft.com/office/word/2010/wordprocessingDrawing" xmlns:wp="http://schemas.openxmlformats.org/drawingml/2006/wordprocessingDrawing" xmlns:w10="urn:schemas-microsoft-com:office:word" xmlns:w="http://schemas.openxmlformats.org/wordprocessingml/2006/main" xmlns:w14="http://schemas.microsoft.com/office/word/2010/wordml" xmlns:w15="http://schemas.microsoft.com/office/word/2012/wordml" xmlns:wpg="http://schemas.microsoft.com/office/word/2010/wordprocessingGroup" xmlns:wpi="http://schemas.microsoft.com/office/word/2010/wordprocessingInk" xmlns:wne="http://schemas.microsoft.com/office/word/2006/wordml" xmlns:wps="http://schemas.microsoft.com/office/word/2010/wordprocessingShape" mc:Ignorable="w14 w15 wp14">
   <w:abstractNum w:abstractNumId="0">
+    <w:nsid w:val="1F7C0440"/>
+    <w:multiLevelType w:val="hybridMultilevel"/>
+    <w:tmpl w:val="64E2A91C"/>
+    <w:lvl w:ilvl="0" w:tplc="04090011">
+      <w:start w:val="1"/>
+      <w:numFmt w:val="decimal"/>
+      <w:lvlText w:val="%1)"/>
+      <w:lvlJc w:val="left"/>
+      <w:pPr>
+        <w:ind w:left="720" w:hanging="360"/>
+      </w:pPr>
+    </w:lvl>
+    <w:lvl w:ilvl="1" w:tplc="04090019" w:tentative="1">
+      <w:start w:val="1"/>
+      <w:numFmt w:val="lowerLetter"/>
+      <w:lvlText w:val="%2."/>
+      <w:lvlJc w:val="left"/>
+      <w:pPr>
+        <w:ind w:left="1440" w:hanging="360"/>
+      </w:pPr>
+    </w:lvl>
+    <w:lvl w:ilvl="2" w:tplc="0409001B" w:tentative="1">
+      <w:start w:val="1"/>
+      <w:numFmt w:val="lowerRoman"/>
+      <w:lvlText w:val="%3."/>
+      <w:lvlJc w:val="right"/>
+      <w:pPr>
+        <w:ind w:left="2160" w:hanging="180"/>
+      </w:pPr>
+    </w:lvl>
+    <w:lvl w:ilvl="3" w:tplc="0409000F" w:tentative="1">
+      <w:start w:val="1"/>
+      <w:numFmt w:val="decimal"/>
+      <w:lvlText w:val="%4."/>
+      <w:lvlJc w:val="left"/>
+      <w:pPr>
+        <w:ind w:left="2880" w:hanging="360"/>
+      </w:pPr>
+    </w:lvl>
+    <w:lvl w:ilvl="4" w:tplc="04090019" w:tentative="1">
+      <w:start w:val="1"/>
+      <w:numFmt w:val="lowerLetter"/>
+      <w:lvlText w:val="%5."/>
+      <w:lvlJc w:val="left"/>
+      <w:pPr>
+        <w:ind w:left="3600" w:hanging="360"/>
+      </w:pPr>
+    </w:lvl>
+    <w:lvl w:ilvl="5" w:tplc="0409001B" w:tentative="1">
+      <w:start w:val="1"/>
+      <w:numFmt w:val="lowerRoman"/>
+      <w:lvlText w:val="%6."/>
+      <w:lvlJc w:val="right"/>
+      <w:pPr>
+        <w:ind w:left="4320" w:hanging="180"/>
+      </w:pPr>
+    </w:lvl>
+    <w:lvl w:ilvl="6" w:tplc="0409000F" w:tentative="1">
+      <w:start w:val="1"/>
+      <w:numFmt w:val="decimal"/>
+      <w:lvlText w:val="%7."/>
+      <w:lvlJc w:val="left"/>
+      <w:pPr>
+        <w:ind w:left="5040" w:hanging="360"/>
+      </w:pPr>
+    </w:lvl>
+    <w:lvl w:ilvl="7" w:tplc="04090019" w:tentative="1">
+      <w:start w:val="1"/>
+      <w:numFmt w:val="lowerLetter"/>
+      <w:lvlText w:val="%8."/>
+      <w:lvlJc w:val="left"/>
+      <w:pPr>
+        <w:ind w:left="5760" w:hanging="360"/>
+      </w:pPr>
+    </w:lvl>
+    <w:lvl w:ilvl="8" w:tplc="0409001B" w:tentative="1">
+      <w:start w:val="1"/>
+      <w:numFmt w:val="lowerRoman"/>
+      <w:lvlText w:val="%9."/>
+      <w:lvlJc w:val="right"/>
+      <w:pPr>
+        <w:ind w:left="6480" w:hanging="180"/>
+      </w:pPr>
+    </w:lvl>
+  </w:abstractNum>
+  <w:abstractNum w:abstractNumId="1">
     <w:nsid w:val="297E0241"/>
     <w:multiLevelType w:val="hybridMultilevel"/>
     <w:tmpl w:val="0C046982"/>
@@ -1760,7 +1993,7 @@
       </w:pPr>
     </w:lvl>
   </w:abstractNum>
-  <w:abstractNum w:abstractNumId="1">
+  <w:abstractNum w:abstractNumId="2">
     <w:nsid w:val="55530DB3"/>
     <w:multiLevelType w:val="hybridMultilevel"/>
     <w:tmpl w:val="3948DC10"/>
@@ -1873,7 +2106,7 @@
       </w:rPr>
     </w:lvl>
   </w:abstractNum>
-  <w:abstractNum w:abstractNumId="2">
+  <w:abstractNum w:abstractNumId="3">
     <w:nsid w:val="5B6449E8"/>
     <w:multiLevelType w:val="hybridMultilevel"/>
     <w:tmpl w:val="91B8D9C6"/>
@@ -1962,7 +2195,7 @@
       </w:pPr>
     </w:lvl>
   </w:abstractNum>
-  <w:abstractNum w:abstractNumId="3">
+  <w:abstractNum w:abstractNumId="4">
     <w:nsid w:val="6681352A"/>
     <w:multiLevelType w:val="hybridMultilevel"/>
     <w:tmpl w:val="B4360FAC"/>
@@ -2076,16 +2309,19 @@
     </w:lvl>
   </w:abstractNum>
   <w:num w:numId="1">
+    <w:abstractNumId w:val="3"/>
+  </w:num>
+  <w:num w:numId="2">
+    <w:abstractNumId w:val="4"/>
+  </w:num>
+  <w:num w:numId="3">
+    <w:abstractNumId w:val="1"/>
+  </w:num>
+  <w:num w:numId="4">
     <w:abstractNumId w:val="2"/>
   </w:num>
-  <w:num w:numId="2">
-    <w:abstractNumId w:val="3"/>
-  </w:num>
-  <w:num w:numId="3">
+  <w:num w:numId="5">
     <w:abstractNumId w:val="0"/>
-  </w:num>
-  <w:num w:numId="4">
-    <w:abstractNumId w:val="1"/>
   </w:num>
 </w:numbering>
 </file>
@@ -2569,6 +2805,17 @@
       <w:szCs w:val="18"/>
     </w:rPr>
   </w:style>
+  <w:style w:type="character" w:styleId="Hyperlink">
+    <w:name w:val="Hyperlink"/>
+    <w:basedOn w:val="DefaultParagraphFont"/>
+    <w:uiPriority w:val="99"/>
+    <w:unhideWhenUsed/>
+    <w:rsid w:val="00075A2B"/>
+    <w:rPr>
+      <w:color w:val="0563C1" w:themeColor="hyperlink"/>
+      <w:u w:val="single"/>
+    </w:rPr>
+  </w:style>
 </w:styles>
 </file>
 
@@ -2838,7 +3085,7 @@
 </file>
 
 <file path=customXml/itemProps1.xml><?xml version="1.0" encoding="utf-8"?>
-<ds:datastoreItem xmlns:ds="http://schemas.openxmlformats.org/officeDocument/2006/customXml" ds:itemID="{69220CB9-9295-4049-843E-E4BE9C2097A3}">
+<ds:datastoreItem xmlns:ds="http://schemas.openxmlformats.org/officeDocument/2006/customXml" ds:itemID="{9BB20852-6F2E-8B4E-B625-9AE31A63E145}">
   <ds:schemaRefs>
     <ds:schemaRef ds:uri="http://schemas.openxmlformats.org/officeDocument/2006/bibliography"/>
   </ds:schemaRefs>

</xml_diff>